<commit_message>
added final submission folder (needs to be remaned before submission)
</commit_message>
<xml_diff>
--- a/CSCI570_Project/Summary.docx
+++ b/CSCI570_Project/Summary.docx
@@ -88,6 +88,17 @@
           <w:rtl w:val="0"/>
         </w:rPr>
         <w:t>8376583523</w:t>
+      </w:r>
+    </w:p>
+    <w:p>
+      <w:pPr>
+        <w:pStyle w:val="Body"/>
+      </w:pPr>
+      <w:r>
+        <w:rPr>
+          <w:rtl w:val="0"/>
+        </w:rPr>
+        <w:t>3162080323</w:t>
       </w:r>
     </w:p>
     <w:p>
@@ -4466,21 +4477,51 @@
     <w:p>
       <w:pPr>
         <w:pStyle w:val="Body"/>
-      </w:pPr>
-      <w:r>
         <w:rPr>
           <w:outline w:val="0"/>
           <w:color w:val="000000"/>
           <w:u w:color="000000"/>
-          <w:rtl w:val="0"/>
-          <w:lang w:val="en-US"/>
           <w14:textFill>
             <w14:solidFill>
               <w14:srgbClr w14:val="000000"/>
             </w14:solidFill>
           </w14:textFill>
         </w:rPr>
+      </w:pPr>
+      <w:r>
+        <w:rPr>
+          <w:outline w:val="0"/>
+          <w:color w:val="000000"/>
+          <w:u w:color="000000"/>
+          <w:rtl w:val="0"/>
+          <w:lang w:val="en-US"/>
+          <w14:textFill>
+            <w14:solidFill>
+              <w14:srgbClr w14:val="000000"/>
+            </w14:solidFill>
+          </w14:textFill>
+        </w:rPr>
         <w:t>3003578247: Equal Contribution</w:t>
+      </w:r>
+    </w:p>
+    <w:p>
+      <w:pPr>
+        <w:pStyle w:val="Body"/>
+      </w:pPr>
+      <w:r>
+        <w:rPr>
+          <w:outline w:val="0"/>
+          <w:color w:val="000000"/>
+          <w:u w:color="000000"/>
+          <w:rtl w:val="0"/>
+          <w:lang w:val="en-US"/>
+          <w14:textFill>
+            <w14:solidFill>
+              <w14:srgbClr w14:val="000000"/>
+            </w14:solidFill>
+          </w14:textFill>
+        </w:rPr>
+        <w:t>3162080323: Equal Contribution</w:t>
       </w:r>
       <w:r/>
     </w:p>

</xml_diff>